<commit_message>
Acceptance rate print out fix.
</commit_message>
<xml_diff>
--- a/Spillover_Example/Spillover_Example.docx
+++ b/Spillover_Example/Spillover_Example.docx
@@ -62,7 +62,7 @@
         <w:rPr>
           <w:rStyle w:val="DecValTok"/>
         </w:rPr>
-        <w:t xml:space="preserve">1441</w:t>
+        <w:t xml:space="preserve">4541</w:t>
       </w:r>
       <w:r>
         <w:rPr>
@@ -1297,7 +1297,7 @@
         <w:rPr>
           <w:rStyle w:val="FloatTok"/>
         </w:rPr>
-        <w:t xml:space="preserve">0.20</w:t>
+        <w:t xml:space="preserve">0.75</w:t>
       </w:r>
       <w:r>
         <w:br w:type="textWrapping"/>
@@ -1941,40 +1941,40 @@
         <w:rPr>
           <w:rStyle w:val="FloatTok"/>
         </w:rPr>
+        <w:t xml:space="preserve">0.35</w:t>
+      </w:r>
+      <w:r>
+        <w:rPr>
+          <w:rStyle w:val="NormalTok"/>
+        </w:rPr>
+        <w:t xml:space="preserve">,</w:t>
+      </w:r>
+      <w:r>
+        <w:br w:type="textWrapping"/>
+      </w:r>
+      <w:r>
+        <w:rPr>
+          <w:rStyle w:val="NormalTok"/>
+        </w:rPr>
+        <w:t xml:space="preserve">                   </w:t>
+      </w:r>
+      <w:r>
+        <w:rPr>
+          <w:rStyle w:val="DataTypeTok"/>
+        </w:rPr>
+        <w:t xml:space="preserve">metrop_var_theta_trans =</w:t>
+      </w:r>
+      <w:r>
+        <w:rPr>
+          <w:rStyle w:val="NormalTok"/>
+        </w:rPr>
+        <w:t xml:space="preserve"> </w:t>
+      </w:r>
+      <w:r>
+        <w:rPr>
+          <w:rStyle w:val="FloatTok"/>
+        </w:rPr>
         <w:t xml:space="preserve">0.10</w:t>
-      </w:r>
-      <w:r>
-        <w:rPr>
-          <w:rStyle w:val="NormalTok"/>
-        </w:rPr>
-        <w:t xml:space="preserve">,</w:t>
-      </w:r>
-      <w:r>
-        <w:br w:type="textWrapping"/>
-      </w:r>
-      <w:r>
-        <w:rPr>
-          <w:rStyle w:val="NormalTok"/>
-        </w:rPr>
-        <w:t xml:space="preserve">                   </w:t>
-      </w:r>
-      <w:r>
-        <w:rPr>
-          <w:rStyle w:val="DataTypeTok"/>
-        </w:rPr>
-        <w:t xml:space="preserve">metrop_var_theta_trans =</w:t>
-      </w:r>
-      <w:r>
-        <w:rPr>
-          <w:rStyle w:val="NormalTok"/>
-        </w:rPr>
-        <w:t xml:space="preserve"> </w:t>
-      </w:r>
-      <w:r>
-        <w:rPr>
-          <w:rStyle w:val="FloatTok"/>
-        </w:rPr>
-        <w:t xml:space="preserve">0.50</w:t>
       </w:r>
       <w:r>
         <w:rPr>
@@ -2018,7 +2018,7 @@
         <w:rPr>
           <w:rStyle w:val="VerbatimChar"/>
         </w:rPr>
-        <w:t xml:space="preserve">## phi Acceptance: 47%</w:t>
+        <w:t xml:space="preserve">## phi Acceptance: 28%</w:t>
       </w:r>
       <w:r>
         <w:br w:type="textWrapping"/>
@@ -2027,7 +2027,7 @@
         <w:rPr>
           <w:rStyle w:val="VerbatimChar"/>
         </w:rPr>
-        <w:t xml:space="preserve">## theta Acceptance: 26%</w:t>
+        <w:t xml:space="preserve">## theta Acceptance: 22%</w:t>
       </w:r>
       <w:r>
         <w:br w:type="textWrapping"/>
@@ -2063,7 +2063,7 @@
         <w:rPr>
           <w:rStyle w:val="VerbatimChar"/>
         </w:rPr>
-        <w:t xml:space="preserve">## phi Acceptance: 46%</w:t>
+        <w:t xml:space="preserve">## phi Acceptance: 28%</w:t>
       </w:r>
       <w:r>
         <w:br w:type="textWrapping"/>
@@ -2072,7 +2072,7 @@
         <w:rPr>
           <w:rStyle w:val="VerbatimChar"/>
         </w:rPr>
-        <w:t xml:space="preserve">## theta Acceptance: 24%</w:t>
+        <w:t xml:space="preserve">## theta Acceptance: 22%</w:t>
       </w:r>
       <w:r>
         <w:br w:type="textWrapping"/>
@@ -2108,7 +2108,7 @@
         <w:rPr>
           <w:rStyle w:val="VerbatimChar"/>
         </w:rPr>
-        <w:t xml:space="preserve">## phi Acceptance: 45%</w:t>
+        <w:t xml:space="preserve">## phi Acceptance: 28%</w:t>
       </w:r>
       <w:r>
         <w:br w:type="textWrapping"/>
@@ -2117,7 +2117,7 @@
         <w:rPr>
           <w:rStyle w:val="VerbatimChar"/>
         </w:rPr>
-        <w:t xml:space="preserve">## theta Acceptance: 25%</w:t>
+        <w:t xml:space="preserve">## theta Acceptance: 22%</w:t>
       </w:r>
       <w:r>
         <w:br w:type="textWrapping"/>
@@ -2153,7 +2153,7 @@
         <w:rPr>
           <w:rStyle w:val="VerbatimChar"/>
         </w:rPr>
-        <w:t xml:space="preserve">## phi Acceptance: 46%</w:t>
+        <w:t xml:space="preserve">## phi Acceptance: 28%</w:t>
       </w:r>
       <w:r>
         <w:br w:type="textWrapping"/>
@@ -2162,7 +2162,7 @@
         <w:rPr>
           <w:rStyle w:val="VerbatimChar"/>
         </w:rPr>
-        <w:t xml:space="preserve">## theta Acceptance: 24%</w:t>
+        <w:t xml:space="preserve">## theta Acceptance: 22%</w:t>
       </w:r>
       <w:r>
         <w:br w:type="textWrapping"/>
@@ -2198,7 +2198,7 @@
         <w:rPr>
           <w:rStyle w:val="VerbatimChar"/>
         </w:rPr>
-        <w:t xml:space="preserve">## phi Acceptance: 46%</w:t>
+        <w:t xml:space="preserve">## phi Acceptance: 28%</w:t>
       </w:r>
       <w:r>
         <w:br w:type="textWrapping"/>
@@ -2207,7 +2207,7 @@
         <w:rPr>
           <w:rStyle w:val="VerbatimChar"/>
         </w:rPr>
-        <w:t xml:space="preserve">## theta Acceptance: 24%</w:t>
+        <w:t xml:space="preserve">## theta Acceptance: 22%</w:t>
       </w:r>
       <w:r>
         <w:br w:type="textWrapping"/>
@@ -2243,7 +2243,7 @@
         <w:rPr>
           <w:rStyle w:val="VerbatimChar"/>
         </w:rPr>
-        <w:t xml:space="preserve">## phi Acceptance: 46%</w:t>
+        <w:t xml:space="preserve">## phi Acceptance: 28%</w:t>
       </w:r>
       <w:r>
         <w:br w:type="textWrapping"/>
@@ -2252,7 +2252,7 @@
         <w:rPr>
           <w:rStyle w:val="VerbatimChar"/>
         </w:rPr>
-        <w:t xml:space="preserve">## theta Acceptance: 25%</w:t>
+        <w:t xml:space="preserve">## theta Acceptance: 22%</w:t>
       </w:r>
       <w:r>
         <w:br w:type="textWrapping"/>
@@ -2288,7 +2288,7 @@
         <w:rPr>
           <w:rStyle w:val="VerbatimChar"/>
         </w:rPr>
-        <w:t xml:space="preserve">## phi Acceptance: 46%</w:t>
+        <w:t xml:space="preserve">## phi Acceptance: 28%</w:t>
       </w:r>
       <w:r>
         <w:br w:type="textWrapping"/>
@@ -2297,7 +2297,7 @@
         <w:rPr>
           <w:rStyle w:val="VerbatimChar"/>
         </w:rPr>
-        <w:t xml:space="preserve">## theta Acceptance: 25%</w:t>
+        <w:t xml:space="preserve">## theta Acceptance: 23%</w:t>
       </w:r>
       <w:r>
         <w:br w:type="textWrapping"/>
@@ -2333,7 +2333,7 @@
         <w:rPr>
           <w:rStyle w:val="VerbatimChar"/>
         </w:rPr>
-        <w:t xml:space="preserve">## phi Acceptance: 46%</w:t>
+        <w:t xml:space="preserve">## phi Acceptance: 27%</w:t>
       </w:r>
       <w:r>
         <w:br w:type="textWrapping"/>
@@ -2342,7 +2342,7 @@
         <w:rPr>
           <w:rStyle w:val="VerbatimChar"/>
         </w:rPr>
-        <w:t xml:space="preserve">## theta Acceptance: 25%</w:t>
+        <w:t xml:space="preserve">## theta Acceptance: 23%</w:t>
       </w:r>
       <w:r>
         <w:br w:type="textWrapping"/>
@@ -2378,7 +2378,7 @@
         <w:rPr>
           <w:rStyle w:val="VerbatimChar"/>
         </w:rPr>
-        <w:t xml:space="preserve">## phi Acceptance: 46%</w:t>
+        <w:t xml:space="preserve">## phi Acceptance: 27%</w:t>
       </w:r>
       <w:r>
         <w:br w:type="textWrapping"/>
@@ -2387,7 +2387,7 @@
         <w:rPr>
           <w:rStyle w:val="VerbatimChar"/>
         </w:rPr>
-        <w:t xml:space="preserve">## theta Acceptance: 26%</w:t>
+        <w:t xml:space="preserve">## theta Acceptance: 23%</w:t>
       </w:r>
       <w:r>
         <w:br w:type="textWrapping"/>
@@ -2423,7 +2423,7 @@
         <w:rPr>
           <w:rStyle w:val="VerbatimChar"/>
         </w:rPr>
-        <w:t xml:space="preserve">## phi Acceptance: 46%</w:t>
+        <w:t xml:space="preserve">## phi Acceptance: 27%</w:t>
       </w:r>
       <w:r>
         <w:br w:type="textWrapping"/>
@@ -2432,7 +2432,7 @@
         <w:rPr>
           <w:rStyle w:val="VerbatimChar"/>
         </w:rPr>
-        <w:t xml:space="preserve">## theta Acceptance: 26%</w:t>
+        <w:t xml:space="preserve">## theta Acceptance: 23%</w:t>
       </w:r>
     </w:p>
     <w:p>
@@ -4329,7 +4329,7 @@
     </w:lvl>
   </w:abstractNum>
   <w:abstractNum w:abstractNumId="990">
-    <w:nsid w:val="beb3693e"/>
+    <w:nsid w:val="fa2951b7"/>
     <w:multiLevelType w:val="multilevel"/>
     <w:lvl w:ilvl="0">
       <w:numFmt w:val="bullet"/>
@@ -4410,7 +4410,7 @@
     </w:lvl>
   </w:abstractNum>
   <w:abstractNum w:abstractNumId="991">
-    <w:nsid w:val="8f79fdfe"/>
+    <w:nsid w:val="41a7b2c9"/>
     <w:multiLevelType w:val="multilevel"/>
     <w:lvl w:ilvl="0">
       <w:numFmt w:val="bullet"/>

</xml_diff>